<commit_message>
finishing up the status report
</commit_message>
<xml_diff>
--- a/SheepHerderDocs/Bi-weekly Status/March18th.docx
+++ b/SheepHerderDocs/Bi-weekly Status/March18th.docx
@@ -857,6 +857,15 @@
         </w:rPr>
         <w:t>Edited images to use a transparent background</w:t>
       </w:r>
+      <w:r>
+        <w:rPr>
+          <w:rFonts w:ascii="inherit" w:eastAsia="Times New Roman" w:hAnsi="inherit" w:cs="Arial"/>
+          <w:color w:val="111111"/>
+          <w:sz w:val="20"/>
+          <w:szCs w:val="20"/>
+        </w:rPr>
+        <w:t xml:space="preserve"> and painted game background with green</w:t>
+      </w:r>
     </w:p>
     <w:p>
       <w:pPr>
@@ -988,16 +997,136 @@
           <w:sz w:val="20"/>
           <w:szCs w:val="20"/>
         </w:rPr>
-        <w:t>TBD</w:t>
-      </w:r>
-    </w:p>
-    <w:p/>
-    <w:p>
-      <w:r>
-        <w:t xml:space="preserve">Source Code:  </w:t>
-      </w:r>
-      <w:r>
-        <w:t>https://github.com/marcusvsilveira/lehman-android</w:t>
+        <w:t>Added game settings control to decide the number of sheep and foxes for the game along with their listeners</w:t>
+      </w:r>
+      <w:r>
+        <w:rPr>
+          <w:rFonts w:ascii="inherit" w:eastAsia="Times New Roman" w:hAnsi="inherit" w:cs="Arial"/>
+          <w:color w:val="111111"/>
+          <w:sz w:val="20"/>
+          <w:szCs w:val="20"/>
+        </w:rPr>
+        <w:t xml:space="preserve"> (radio group "on checked")</w:t>
+      </w:r>
+    </w:p>
+    <w:p>
+      <w:pPr>
+        <w:pStyle w:val="ListParagraph"/>
+        <w:numPr>
+          <w:ilvl w:val="0"/>
+          <w:numId w:val="14"/>
+        </w:numPr>
+        <w:shd w:val="clear" w:color="auto" w:fill="FFFFFF"/>
+        <w:spacing w:after="0" w:line="240" w:lineRule="auto"/>
+        <w:rPr>
+          <w:rFonts w:ascii="inherit" w:eastAsia="Times New Roman" w:hAnsi="inherit" w:cs="Arial"/>
+          <w:color w:val="111111"/>
+          <w:sz w:val="20"/>
+          <w:szCs w:val="20"/>
+        </w:rPr>
+      </w:pPr>
+      <w:r>
+        <w:rPr>
+          <w:rFonts w:ascii="inherit" w:eastAsia="Times New Roman" w:hAnsi="inherit" w:cs="Arial"/>
+          <w:color w:val="111111"/>
+          <w:sz w:val="20"/>
+          <w:szCs w:val="20"/>
+        </w:rPr>
+        <w:t>Changing game settings screen to use the same back button bar from the game screen</w:t>
+      </w:r>
+    </w:p>
+    <w:p>
+      <w:pPr>
+        <w:rPr>
+          <w:sz w:val="20"/>
+          <w:szCs w:val="20"/>
+        </w:rPr>
+      </w:pPr>
+    </w:p>
+    <w:p>
+      <w:pPr>
+        <w:rPr>
+          <w:sz w:val="20"/>
+          <w:szCs w:val="20"/>
+        </w:rPr>
+      </w:pPr>
+      <w:r>
+        <w:rPr>
+          <w:sz w:val="20"/>
+          <w:szCs w:val="20"/>
+        </w:rPr>
+        <w:t>Notes:</w:t>
+      </w:r>
+    </w:p>
+    <w:p>
+      <w:pPr>
+        <w:rPr>
+          <w:sz w:val="20"/>
+          <w:szCs w:val="20"/>
+        </w:rPr>
+      </w:pPr>
+      <w:r>
+        <w:rPr>
+          <w:sz w:val="20"/>
+          <w:szCs w:val="20"/>
+        </w:rPr>
+        <w:t xml:space="preserve">We decided to </w:t>
+      </w:r>
+      <w:r>
+        <w:rPr>
+          <w:sz w:val="20"/>
+          <w:szCs w:val="20"/>
+        </w:rPr>
+        <w:t xml:space="preserve">avoid using Fragments for rendering the "back button bar" because since Fragments is a new feature, it wouldn't be supported on older devices. Instead, we created the bar by using a composite </w:t>
+      </w:r>
+      <w:proofErr w:type="spellStart"/>
+      <w:r>
+        <w:rPr>
+          <w:sz w:val="20"/>
+          <w:szCs w:val="20"/>
+        </w:rPr>
+        <w:t>RelativeLayout</w:t>
+      </w:r>
+      <w:proofErr w:type="spellEnd"/>
+      <w:r>
+        <w:rPr>
+          <w:sz w:val="20"/>
+          <w:szCs w:val="20"/>
+        </w:rPr>
+        <w:t xml:space="preserve">, so that the main game screen has one </w:t>
+      </w:r>
+      <w:proofErr w:type="spellStart"/>
+      <w:r>
+        <w:rPr>
+          <w:sz w:val="20"/>
+          <w:szCs w:val="20"/>
+        </w:rPr>
+        <w:t>RelativeLayout</w:t>
+      </w:r>
+      <w:proofErr w:type="spellEnd"/>
+      <w:r>
+        <w:rPr>
+          <w:sz w:val="20"/>
+          <w:szCs w:val="20"/>
+        </w:rPr>
+        <w:t xml:space="preserve"> with 2 children (both relative layout as well).</w:t>
+      </w:r>
+    </w:p>
+    <w:p>
+      <w:pPr>
+        <w:rPr>
+          <w:b/>
+          <w:sz w:val="20"/>
+          <w:szCs w:val="20"/>
+        </w:rPr>
+      </w:pPr>
+      <w:r>
+        <w:rPr>
+          <w:b/>
+          <w:sz w:val="20"/>
+          <w:szCs w:val="20"/>
+        </w:rPr>
+        <w:t>Source Code:  https://github.com/marcusvsilveira/lehman-android</w:t>
       </w:r>
     </w:p>
     <w:sectPr>

</xml_diff>